<commit_message>
Update Doe Vida - Documento de Arquitetura.docx
Adicionado Descrição do Caso de Uso 12
</commit_message>
<xml_diff>
--- a/Analise Projeto/Doe Vida - Documento de Arquitetura.docx
+++ b/Analise Projeto/Doe Vida - Documento de Arquitetura.docx
@@ -5207,7 +5207,7 @@
           <w:szCs w:val="24"/>
           <w:rtl w:val="0"/>
         </w:rPr>
-        <w:t xml:space="preserve">Solicitar Item</w:t>
+        <w:t xml:space="preserve">Manter Solicitação</w:t>
       </w:r>
       <w:r>
         <w:rPr>
@@ -5225,6 +5225,29 @@
           <w:rtl w:val="0"/>
         </w:rPr>
         <w:t xml:space="preserve">;</w:t>
+      </w:r>
+    </w:p>
+    <w:p>
+      <w:pPr>
+        <w:numPr>
+          <w:ilvl w:val="0"/>
+          <w:numId w:val="3"/>
+        </w:numPr>
+        <w:spacing w:after="120" w:lineRule="auto"/>
+        <w:ind w:left="1440" w:hanging="360"/>
+        <w:jc w:val="both"/>
+        <w:rPr>
+          <w:sz w:val="24"/>
+          <w:szCs w:val="24"/>
+        </w:rPr>
+      </w:pPr>
+      <w:r>
+        <w:rPr>
+          <w:sz w:val="24"/>
+          <w:szCs w:val="24"/>
+          <w:rtl w:val="0"/>
+        </w:rPr>
+        <w:t xml:space="preserve">CSU12 – Solicitar Item;</w:t>
       </w:r>
     </w:p>
     <w:p>
@@ -5304,12 +5327,12 @@
           <wp:inline distB="114300" distT="114300" distL="114300" distR="114300">
             <wp:extent cx="5943600" cy="3848100"/>
             <wp:effectExtent b="0" l="0" r="0" t="0"/>
-            <wp:docPr id="5" name="image6.png"/>
+            <wp:docPr id="6" name="image2.png"/>
             <a:graphic>
               <a:graphicData uri="http://schemas.openxmlformats.org/drawingml/2006/picture">
                 <pic:pic>
                   <pic:nvPicPr>
-                    <pic:cNvPr id="0" name="image6.png"/>
+                    <pic:cNvPr id="0" name="image2.png"/>
                     <pic:cNvPicPr preferRelativeResize="0"/>
                   </pic:nvPicPr>
                   <pic:blipFill>
@@ -5815,12 +5838,12 @@
           <wp:inline distB="114300" distT="114300" distL="114300" distR="114300">
             <wp:extent cx="5943600" cy="3086100"/>
             <wp:effectExtent b="0" l="0" r="0" t="0"/>
-            <wp:docPr id="6" name="image4.png"/>
+            <wp:docPr id="5" name="image3.png"/>
             <a:graphic>
               <a:graphicData uri="http://schemas.openxmlformats.org/drawingml/2006/picture">
                 <pic:pic>
                   <pic:nvPicPr>
-                    <pic:cNvPr id="0" name="image4.png"/>
+                    <pic:cNvPr id="0" name="image3.png"/>
                     <pic:cNvPicPr preferRelativeResize="0"/>
                   </pic:nvPicPr>
                   <pic:blipFill>
@@ -5929,12 +5952,12 @@
           <wp:inline distB="114300" distT="114300" distL="114300" distR="114300">
             <wp:extent cx="5943600" cy="4813300"/>
             <wp:effectExtent b="0" l="0" r="0" t="0"/>
-            <wp:docPr id="1" name="image2.png"/>
+            <wp:docPr id="1" name="image5.png"/>
             <a:graphic>
               <a:graphicData uri="http://schemas.openxmlformats.org/drawingml/2006/picture">
                 <pic:pic>
                   <pic:nvPicPr>
-                    <pic:cNvPr id="0" name="image2.png"/>
+                    <pic:cNvPr id="0" name="image5.png"/>
                     <pic:cNvPicPr preferRelativeResize="0"/>
                   </pic:nvPicPr>
                   <pic:blipFill>
@@ -6057,12 +6080,12 @@
           <wp:inline distB="114300" distT="114300" distL="114300" distR="114300">
             <wp:extent cx="5943600" cy="8191500"/>
             <wp:effectExtent b="0" l="0" r="0" t="0"/>
-            <wp:docPr id="2" name="image3.png"/>
+            <wp:docPr id="2" name="image6.png"/>
             <a:graphic>
               <a:graphicData uri="http://schemas.openxmlformats.org/drawingml/2006/picture">
                 <pic:pic>
                   <pic:nvPicPr>
-                    <pic:cNvPr id="0" name="image3.png"/>
+                    <pic:cNvPr id="0" name="image6.png"/>
                     <pic:cNvPicPr preferRelativeResize="0"/>
                   </pic:nvPicPr>
                   <pic:blipFill>
@@ -6203,12 +6226,12 @@
           <wp:inline distB="114300" distT="114300" distL="114300" distR="114300">
             <wp:extent cx="5943600" cy="5295900"/>
             <wp:effectExtent b="0" l="0" r="0" t="0"/>
-            <wp:docPr id="4" name="image5.png"/>
+            <wp:docPr id="4" name="image4.png"/>
             <a:graphic>
               <a:graphicData uri="http://schemas.openxmlformats.org/drawingml/2006/picture">
                 <pic:pic>
                   <pic:nvPicPr>
-                    <pic:cNvPr id="0" name="image5.png"/>
+                    <pic:cNvPr id="0" name="image4.png"/>
                     <pic:cNvPicPr preferRelativeResize="0"/>
                   </pic:nvPicPr>
                   <pic:blipFill>

</xml_diff>